<commit_message>
implementing end to end test items generation
</commit_message>
<xml_diff>
--- a/Test-Item-Generation-Templates.docx
+++ b/Test-Item-Generation-Templates.docx
@@ -169,7 +169,21 @@
           <w:b/>
           <w:noProof/>
         </w:rPr>
-        <w:t>deescribes what data structure does,can have multiple implementation, provides specification about the</w:t>
+        <w:t xml:space="preserve">deescribes what data structure does,can have multiple implementation, </w:t>
+      </w:r>
+      <w:r>
+        <w:rPr>
+          <w:b/>
+          <w:noProof/>
+        </w:rPr>
+        <w:t xml:space="preserve">and </w:t>
+      </w:r>
+      <w:r>
+        <w:rPr>
+          <w:b/>
+          <w:noProof/>
+        </w:rPr>
+        <w:t>provides specification about the</w:t>
       </w:r>
       <w:r>
         <w:rPr>
@@ -299,7 +313,37 @@
         <w:rPr>
           <w:noProof/>
         </w:rPr>
-        <w:t>Interface and Implemtation</w:t>
+        <w:t>Inheritance</w:t>
+      </w:r>
+    </w:p>
+    <w:p>
+      <w:pPr>
+        <w:pStyle w:val="ListParagraph"/>
+        <w:numPr>
+          <w:ilvl w:val="0"/>
+          <w:numId w:val="2"/>
+        </w:numPr>
+        <w:rPr>
+          <w:noProof/>
+        </w:rPr>
+      </w:pPr>
+      <w:r>
+        <w:rPr>
+          <w:noProof/>
+        </w:rPr>
+        <w:t>Interface and Implem</w:t>
+      </w:r>
+      <w:r>
+        <w:rPr>
+          <w:noProof/>
+        </w:rPr>
+        <w:t>en</w:t>
+      </w:r>
+      <w:r>
+        <w:rPr>
+          <w:noProof/>
+        </w:rPr>
+        <w:t>tation</w:t>
       </w:r>
     </w:p>
     <w:p>
@@ -371,6 +415,26 @@
         <w:rPr>
           <w:noProof/>
         </w:rPr>
+        <w:t>III</w:t>
+      </w:r>
+      <w:bookmarkStart w:id="0" w:name="_GoBack"/>
+      <w:bookmarkEnd w:id="0"/>
+    </w:p>
+    <w:p>
+      <w:pPr>
+        <w:pStyle w:val="ListParagraph"/>
+        <w:numPr>
+          <w:ilvl w:val="0"/>
+          <w:numId w:val="3"/>
+        </w:numPr>
+        <w:rPr>
+          <w:noProof/>
+        </w:rPr>
+      </w:pPr>
+      <w:r>
+        <w:rPr>
+          <w:noProof/>
+        </w:rPr>
         <w:t>I,III</w:t>
       </w:r>
     </w:p>
@@ -392,6 +456,25 @@
           <w:szCs w:val="24"/>
         </w:rPr>
         <w:t>Benefits</w:t>
+      </w:r>
+    </w:p>
+    <w:p>
+      <w:pPr>
+        <w:rPr>
+          <w:b/>
+          <w:noProof/>
+          <w:sz w:val="24"/>
+          <w:szCs w:val="24"/>
+        </w:rPr>
+      </w:pPr>
+      <w:r>
+        <w:rPr>
+          <w:b/>
+          <w:noProof/>
+          <w:sz w:val="24"/>
+          <w:szCs w:val="24"/>
+        </w:rPr>
+        <w:t>Behaviour Descriptions</w:t>
       </w:r>
     </w:p>
     <w:p>
@@ -655,6 +738,38 @@
     </w:p>
     <w:p>
       <w:pPr>
+        <w:pStyle w:val="ListParagraph"/>
+        <w:rPr>
+          <w:noProof/>
+        </w:rPr>
+      </w:pPr>
+    </w:p>
+    <w:p>
+      <w:pPr>
+        <w:pStyle w:val="ListParagraph"/>
+        <w:rPr>
+          <w:noProof/>
+        </w:rPr>
+      </w:pPr>
+    </w:p>
+    <w:p>
+      <w:pPr>
+        <w:pStyle w:val="ListParagraph"/>
+        <w:rPr>
+          <w:noProof/>
+        </w:rPr>
+      </w:pPr>
+    </w:p>
+    <w:p>
+      <w:pPr>
+        <w:pStyle w:val="ListParagraph"/>
+        <w:rPr>
+          <w:noProof/>
+        </w:rPr>
+      </w:pPr>
+    </w:p>
+    <w:p>
+      <w:pPr>
         <w:rPr>
           <w:b/>
           <w:noProof/>
@@ -687,6 +802,36 @@
     <w:p>
       <w:pPr>
         <w:rPr>
+          <w:b/>
+          <w:noProof/>
+          <w:sz w:val="24"/>
+          <w:szCs w:val="24"/>
+        </w:rPr>
+      </w:pPr>
+      <w:r>
+        <w:rPr>
+          <w:b/>
+          <w:noProof/>
+          <w:sz w:val="24"/>
+          <w:szCs w:val="24"/>
+        </w:rPr>
+        <w:t>Behaviour Descriptions</w:t>
+      </w:r>
+    </w:p>
+    <w:p>
+      <w:pPr>
+        <w:rPr>
+          <w:b/>
+          <w:noProof/>
+          <w:color w:val="5B9BD5" w:themeColor="accent1"/>
+          <w:sz w:val="24"/>
+          <w:szCs w:val="24"/>
+        </w:rPr>
+      </w:pPr>
+    </w:p>
+    <w:p>
+      <w:pPr>
+        <w:rPr>
           <w:noProof/>
           <w:sz w:val="24"/>
           <w:szCs w:val="24"/>
@@ -813,16 +958,7 @@
           <w:sz w:val="24"/>
           <w:szCs w:val="24"/>
         </w:rPr>
-        <w:t xml:space="preserve">a </w:t>
-      </w:r>
-      <w:r>
-        <w:rPr>
-          <w:noProof/>
-          <w:sz w:val="24"/>
-          <w:szCs w:val="24"/>
-        </w:rPr>
-        <w:lastRenderedPageBreak/>
-        <w:t>specification  that an method M accepts integer as paramter and apply and an algorithm and reaturn an integer as the output. Three of the students presented their interface as follows</w:t>
+        <w:t>a specification  that an method M accepts integer as paramter and apply and an algorithm and reaturn an integer as the output. Three of the students presented their interface as follows</w:t>
       </w:r>
     </w:p>
     <w:p>
@@ -970,12 +1106,7 @@
         <w:t xml:space="preserve"> </w:t>
       </w:r>
       <w:r>
-        <w:t>I</w:t>
-      </w:r>
-      <w:bookmarkStart w:id="0" w:name="_GoBack"/>
-      <w:bookmarkEnd w:id="0"/>
-      <w:r>
-        <w:t>II</w:t>
+        <w:t>III</w:t>
       </w:r>
     </w:p>
     <w:p/>
@@ -1008,6 +1139,25 @@
           <w:szCs w:val="24"/>
         </w:rPr>
         <w:t>Application</w:t>
+      </w:r>
+    </w:p>
+    <w:p>
+      <w:pPr>
+        <w:rPr>
+          <w:b/>
+          <w:noProof/>
+          <w:sz w:val="24"/>
+          <w:szCs w:val="24"/>
+        </w:rPr>
+      </w:pPr>
+      <w:r>
+        <w:rPr>
+          <w:b/>
+          <w:noProof/>
+          <w:sz w:val="24"/>
+          <w:szCs w:val="24"/>
+        </w:rPr>
+        <w:t>Behaviour Descriptions</w:t>
       </w:r>
     </w:p>
     <w:p>

</xml_diff>

<commit_message>
Implemented the test item generation
</commit_message>
<xml_diff>
--- a/Test-Item-Generation-Templates.docx
+++ b/Test-Item-Generation-Templates.docx
@@ -20,6 +20,15 @@
         </w:rPr>
         <w:t>Interface</w:t>
       </w:r>
+      <w:r>
+        <w:rPr>
+          <w:b/>
+          <w:noProof/>
+          <w:sz w:val="32"/>
+          <w:szCs w:val="32"/>
+        </w:rPr>
+        <w:t xml:space="preserve">  </w:t>
+      </w:r>
     </w:p>
     <w:p>
       <w:pPr>
@@ -45,6 +54,615 @@
     <w:p>
       <w:pPr>
         <w:rPr>
+          <w:noProof/>
+        </w:rPr>
+      </w:pPr>
+      <w:r>
+        <w:rPr>
+          <w:noProof/>
+        </w:rPr>
+        <w:t xml:space="preserve">A </w:t>
+      </w:r>
+      <w:r>
+        <w:rPr>
+          <w:b/>
+          <w:noProof/>
+        </w:rPr>
+        <w:t>student</w:t>
+      </w:r>
+      <w:r>
+        <w:rPr>
+          <w:noProof/>
+        </w:rPr>
+        <w:t xml:space="preserve"> </w:t>
+      </w:r>
+      <w:r>
+        <w:rPr>
+          <w:b/>
+          <w:noProof/>
+        </w:rPr>
+        <w:t>studying</w:t>
+      </w:r>
+      <w:r>
+        <w:rPr>
+          <w:noProof/>
+        </w:rPr>
+        <w:t xml:space="preserve">   data structures found that an inteface </w:t>
+      </w:r>
+      <w:r>
+        <w:rPr>
+          <w:b/>
+          <w:noProof/>
+        </w:rPr>
+        <w:t xml:space="preserve">is also </w:t>
+      </w:r>
+      <w:r>
+        <w:rPr>
+          <w:b/>
+          <w:noProof/>
+        </w:rPr>
+        <w:t>called</w:t>
+      </w:r>
+      <w:r>
+        <w:rPr>
+          <w:b/>
+          <w:noProof/>
+        </w:rPr>
+        <w:t xml:space="preserve"> as abtract data type (ADT)</w:t>
+      </w:r>
+      <w:r>
+        <w:rPr>
+          <w:noProof/>
+        </w:rPr>
+        <w:t xml:space="preserve"> </w:t>
+      </w:r>
+      <w:r>
+        <w:rPr>
+          <w:noProof/>
+        </w:rPr>
+        <w:t xml:space="preserve">and </w:t>
+      </w:r>
+      <w:r>
+        <w:rPr>
+          <w:noProof/>
+        </w:rPr>
+        <w:t xml:space="preserve"> </w:t>
+      </w:r>
+      <w:r>
+        <w:rPr>
+          <w:b/>
+          <w:noProof/>
+        </w:rPr>
+        <w:t>provides specification on the augments each of the operations accepts</w:t>
+      </w:r>
+      <w:r>
+        <w:rPr>
+          <w:noProof/>
+        </w:rPr>
+        <w:t xml:space="preserve">. The </w:t>
+      </w:r>
+      <w:r>
+        <w:rPr>
+          <w:b/>
+          <w:noProof/>
+        </w:rPr>
+        <w:t>student</w:t>
+      </w:r>
+      <w:r>
+        <w:rPr>
+          <w:noProof/>
+        </w:rPr>
+        <w:t xml:space="preserve"> was asked to design and implement data structure implementing </w:t>
+      </w:r>
+      <w:r>
+        <w:rPr>
+          <w:b/>
+          <w:noProof/>
+        </w:rPr>
+        <w:t xml:space="preserve">{ </w:t>
+      </w:r>
+      <w:r>
+        <w:rPr>
+          <w:b/>
+          <w:noProof/>
+          <w:highlight w:val="yellow"/>
+        </w:rPr>
+        <w:t>List</w:t>
+      </w:r>
+      <w:r>
+        <w:rPr>
+          <w:b/>
+          <w:noProof/>
+        </w:rPr>
+        <w:t>,USet,Set}</w:t>
+      </w:r>
+      <w:r>
+        <w:rPr>
+          <w:noProof/>
+        </w:rPr>
+        <w:t xml:space="preserve"> instead of implementing the class directly .</w:t>
+      </w:r>
+    </w:p>
+    <w:p>
+      <w:pPr>
+        <w:rPr>
+          <w:noProof/>
+        </w:rPr>
+      </w:pPr>
+      <w:r>
+        <w:rPr>
+          <w:b/>
+          <w:noProof/>
+        </w:rPr>
+        <w:t>Select</w:t>
+      </w:r>
+      <w:r>
+        <w:rPr>
+          <w:noProof/>
+        </w:rPr>
+        <w:t xml:space="preserve"> the main </w:t>
+      </w:r>
+      <w:r>
+        <w:rPr>
+          <w:b/>
+          <w:noProof/>
+        </w:rPr>
+        <w:t>benefit</w:t>
+      </w:r>
+      <w:r>
+        <w:rPr>
+          <w:noProof/>
+        </w:rPr>
+        <w:t xml:space="preserve"> </w:t>
+      </w:r>
+      <w:r>
+        <w:rPr>
+          <w:noProof/>
+        </w:rPr>
+        <w:t xml:space="preserve">of </w:t>
+      </w:r>
+      <w:r>
+        <w:rPr>
+          <w:noProof/>
+        </w:rPr>
+        <w:t>using interface in the implementation of the data structure?</w:t>
+      </w:r>
+    </w:p>
+    <w:p>
+      <w:pPr>
+        <w:pStyle w:val="ListParagraph"/>
+        <w:numPr>
+          <w:ilvl w:val="0"/>
+          <w:numId w:val="14"/>
+        </w:numPr>
+        <w:rPr>
+          <w:b/>
+          <w:noProof/>
+        </w:rPr>
+      </w:pPr>
+      <w:r>
+        <w:rPr>
+          <w:b/>
+          <w:noProof/>
+        </w:rPr>
+        <w:t>Ensure Correctness</w:t>
+      </w:r>
+    </w:p>
+    <w:p>
+      <w:pPr>
+        <w:pStyle w:val="ListParagraph"/>
+        <w:numPr>
+          <w:ilvl w:val="0"/>
+          <w:numId w:val="14"/>
+        </w:numPr>
+        <w:rPr>
+          <w:noProof/>
+        </w:rPr>
+      </w:pPr>
+      <w:r>
+        <w:rPr>
+          <w:noProof/>
+        </w:rPr>
+        <w:t>Provide Implementation Inheritance</w:t>
+      </w:r>
+    </w:p>
+    <w:p>
+      <w:pPr>
+        <w:pStyle w:val="ListParagraph"/>
+        <w:numPr>
+          <w:ilvl w:val="0"/>
+          <w:numId w:val="14"/>
+        </w:numPr>
+        <w:rPr>
+          <w:noProof/>
+        </w:rPr>
+      </w:pPr>
+      <w:r>
+        <w:rPr>
+          <w:noProof/>
+        </w:rPr>
+        <w:t>Provide Efficient Algorithm</w:t>
+      </w:r>
+    </w:p>
+    <w:p>
+      <w:pPr>
+        <w:pStyle w:val="ListParagraph"/>
+        <w:numPr>
+          <w:ilvl w:val="0"/>
+          <w:numId w:val="14"/>
+        </w:numPr>
+        <w:rPr>
+          <w:noProof/>
+        </w:rPr>
+      </w:pPr>
+      <w:r>
+        <w:rPr>
+          <w:noProof/>
+        </w:rPr>
+        <w:t xml:space="preserve">Reduce Runnung time of the operation algorithem </w:t>
+      </w:r>
+    </w:p>
+    <w:p>
+      <w:pPr>
+        <w:pStyle w:val="ListParagraph"/>
+        <w:numPr>
+          <w:ilvl w:val="0"/>
+          <w:numId w:val="14"/>
+        </w:numPr>
+        <w:rPr>
+          <w:noProof/>
+        </w:rPr>
+      </w:pPr>
+      <w:r>
+        <w:rPr>
+          <w:noProof/>
+        </w:rPr>
+        <w:t>Reduce the memory usage of  the data structure</w:t>
+      </w:r>
+    </w:p>
+    <w:p>
+      <w:pPr>
+        <w:pStyle w:val="ListParagraph"/>
+        <w:numPr>
+          <w:ilvl w:val="0"/>
+          <w:numId w:val="14"/>
+        </w:numPr>
+        <w:rPr>
+          <w:noProof/>
+        </w:rPr>
+      </w:pPr>
+      <w:r>
+        <w:rPr>
+          <w:noProof/>
+        </w:rPr>
+        <w:t>Provide Auxilary Space for the Operations of the interface</w:t>
+      </w:r>
+    </w:p>
+    <w:p>
+      <w:pPr>
+        <w:rPr>
+          <w:noProof/>
+        </w:rPr>
+      </w:pPr>
+    </w:p>
+    <w:p>
+      <w:pPr>
+        <w:rPr>
+          <w:noProof/>
+        </w:rPr>
+      </w:pPr>
+    </w:p>
+    <w:p>
+      <w:pPr>
+        <w:rPr>
+          <w:noProof/>
+        </w:rPr>
+      </w:pPr>
+      <w:r>
+        <w:rPr>
+          <w:noProof/>
+        </w:rPr>
+        <w:t xml:space="preserve">A </w:t>
+      </w:r>
+      <w:r>
+        <w:rPr>
+          <w:b/>
+          <w:noProof/>
+        </w:rPr>
+        <w:t>student</w:t>
+      </w:r>
+      <w:r>
+        <w:rPr>
+          <w:noProof/>
+        </w:rPr>
+        <w:t xml:space="preserve"> </w:t>
+      </w:r>
+      <w:r>
+        <w:rPr>
+          <w:b/>
+          <w:noProof/>
+        </w:rPr>
+        <w:t>comple</w:t>
+      </w:r>
+      <w:r>
+        <w:rPr>
+          <w:b/>
+          <w:noProof/>
+        </w:rPr>
+        <w:t xml:space="preserve">ted </w:t>
+      </w:r>
+      <w:r>
+        <w:rPr>
+          <w:noProof/>
+        </w:rPr>
+        <w:t xml:space="preserve">computer science course on   </w:t>
+      </w:r>
+      <w:r>
+        <w:rPr>
+          <w:noProof/>
+        </w:rPr>
+        <w:t>data structures</w:t>
+      </w:r>
+      <w:r>
+        <w:rPr>
+          <w:noProof/>
+        </w:rPr>
+        <w:t xml:space="preserve"> and </w:t>
+      </w:r>
+      <w:r>
+        <w:rPr>
+          <w:noProof/>
+        </w:rPr>
+        <w:t xml:space="preserve"> found that an inteface</w:t>
+      </w:r>
+      <w:r>
+        <w:rPr>
+          <w:noProof/>
+        </w:rPr>
+        <w:t xml:space="preserve"> </w:t>
+      </w:r>
+      <w:r>
+        <w:rPr>
+          <w:b/>
+          <w:noProof/>
+        </w:rPr>
+        <w:t>describes what the data structure does and provides a list of operations it supports</w:t>
+      </w:r>
+      <w:r>
+        <w:rPr>
+          <w:noProof/>
+        </w:rPr>
+        <w:t xml:space="preserve">. The </w:t>
+      </w:r>
+      <w:r>
+        <w:rPr>
+          <w:b/>
+          <w:noProof/>
+        </w:rPr>
+        <w:t>student</w:t>
+      </w:r>
+      <w:r>
+        <w:rPr>
+          <w:noProof/>
+        </w:rPr>
+        <w:t xml:space="preserve"> design and implement data structure </w:t>
+      </w:r>
+      <w:r>
+        <w:rPr>
+          <w:noProof/>
+        </w:rPr>
+        <w:t xml:space="preserve">class which implements </w:t>
+      </w:r>
+      <w:r>
+        <w:rPr>
+          <w:b/>
+          <w:noProof/>
+        </w:rPr>
+        <w:t>{ List,</w:t>
+      </w:r>
+      <w:r>
+        <w:rPr>
+          <w:b/>
+          <w:noProof/>
+          <w:highlight w:val="yellow"/>
+        </w:rPr>
+        <w:t>USet</w:t>
+      </w:r>
+      <w:r>
+        <w:rPr>
+          <w:b/>
+          <w:noProof/>
+        </w:rPr>
+        <w:t>,Set}</w:t>
+      </w:r>
+    </w:p>
+    <w:p>
+      <w:pPr>
+        <w:rPr>
+          <w:noProof/>
+        </w:rPr>
+      </w:pPr>
+      <w:r>
+        <w:rPr>
+          <w:b/>
+          <w:noProof/>
+        </w:rPr>
+        <w:t>Select</w:t>
+      </w:r>
+      <w:r>
+        <w:rPr>
+          <w:noProof/>
+        </w:rPr>
+        <w:t xml:space="preserve"> the main </w:t>
+      </w:r>
+      <w:r>
+        <w:rPr>
+          <w:b/>
+          <w:noProof/>
+        </w:rPr>
+        <w:t>benefit</w:t>
+      </w:r>
+      <w:r>
+        <w:rPr>
+          <w:noProof/>
+        </w:rPr>
+        <w:t xml:space="preserve"> </w:t>
+      </w:r>
+      <w:r>
+        <w:rPr>
+          <w:noProof/>
+        </w:rPr>
+        <w:t>of using interface in the implementation of the data structure?</w:t>
+      </w:r>
+    </w:p>
+    <w:p>
+      <w:pPr>
+        <w:pStyle w:val="ListParagraph"/>
+        <w:numPr>
+          <w:ilvl w:val="0"/>
+          <w:numId w:val="15"/>
+        </w:numPr>
+        <w:rPr>
+          <w:b/>
+          <w:noProof/>
+        </w:rPr>
+      </w:pPr>
+      <w:r>
+        <w:rPr>
+          <w:b/>
+          <w:noProof/>
+        </w:rPr>
+        <w:t>Ensure Correctness</w:t>
+      </w:r>
+    </w:p>
+    <w:p>
+      <w:pPr>
+        <w:pStyle w:val="ListParagraph"/>
+        <w:numPr>
+          <w:ilvl w:val="0"/>
+          <w:numId w:val="15"/>
+        </w:numPr>
+        <w:rPr>
+          <w:noProof/>
+        </w:rPr>
+      </w:pPr>
+      <w:r>
+        <w:rPr>
+          <w:noProof/>
+        </w:rPr>
+        <w:t>Provide Implementation Inheritance</w:t>
+      </w:r>
+    </w:p>
+    <w:p>
+      <w:pPr>
+        <w:pStyle w:val="ListParagraph"/>
+        <w:numPr>
+          <w:ilvl w:val="0"/>
+          <w:numId w:val="15"/>
+        </w:numPr>
+        <w:rPr>
+          <w:noProof/>
+        </w:rPr>
+      </w:pPr>
+      <w:r>
+        <w:rPr>
+          <w:noProof/>
+        </w:rPr>
+        <w:t>Provide Efficient Algorithm</w:t>
+      </w:r>
+    </w:p>
+    <w:p>
+      <w:pPr>
+        <w:pStyle w:val="ListParagraph"/>
+        <w:numPr>
+          <w:ilvl w:val="0"/>
+          <w:numId w:val="15"/>
+        </w:numPr>
+        <w:rPr>
+          <w:noProof/>
+        </w:rPr>
+      </w:pPr>
+      <w:r>
+        <w:rPr>
+          <w:noProof/>
+        </w:rPr>
+        <w:t xml:space="preserve">Reduce Runnung time of the operation algorithem </w:t>
+      </w:r>
+    </w:p>
+    <w:p>
+      <w:pPr>
+        <w:pStyle w:val="ListParagraph"/>
+        <w:numPr>
+          <w:ilvl w:val="0"/>
+          <w:numId w:val="15"/>
+        </w:numPr>
+        <w:rPr>
+          <w:noProof/>
+        </w:rPr>
+      </w:pPr>
+      <w:r>
+        <w:rPr>
+          <w:noProof/>
+        </w:rPr>
+        <w:t>Reduce the memory usage of  the data structure</w:t>
+      </w:r>
+    </w:p>
+    <w:p>
+      <w:pPr>
+        <w:pStyle w:val="ListParagraph"/>
+        <w:numPr>
+          <w:ilvl w:val="0"/>
+          <w:numId w:val="15"/>
+        </w:numPr>
+        <w:rPr>
+          <w:noProof/>
+        </w:rPr>
+      </w:pPr>
+      <w:r>
+        <w:rPr>
+          <w:noProof/>
+        </w:rPr>
+        <w:t>Provide Auxilary Space for the Operations of the interface</w:t>
+      </w:r>
+    </w:p>
+    <w:p>
+      <w:pPr>
+        <w:rPr>
+          <w:noProof/>
+        </w:rPr>
+      </w:pPr>
+    </w:p>
+    <w:p>
+      <w:pPr>
+        <w:rPr>
+          <w:noProof/>
+        </w:rPr>
+      </w:pPr>
+    </w:p>
+    <w:p>
+      <w:pPr>
+        <w:rPr>
+          <w:b/>
+          <w:noProof/>
+          <w:color w:val="5B9BD5" w:themeColor="accent1"/>
+          <w:sz w:val="24"/>
+          <w:szCs w:val="24"/>
+        </w:rPr>
+      </w:pPr>
+      <w:r>
+        <w:rPr>
+          <w:b/>
+          <w:noProof/>
+          <w:color w:val="5B9BD5" w:themeColor="accent1"/>
+          <w:sz w:val="24"/>
+          <w:szCs w:val="24"/>
+        </w:rPr>
+        <w:t>Congnitive Type:Remember</w:t>
+      </w:r>
+    </w:p>
+    <w:p>
+      <w:pPr>
+        <w:rPr>
           <w:b/>
           <w:noProof/>
           <w:sz w:val="24"/>
@@ -76,6 +694,7 @@
           <w:noProof/>
         </w:rPr>
       </w:pPr>
+      <w:bookmarkStart w:id="0" w:name="_GoBack"/>
       <w:r>
         <w:rPr>
           <w:noProof/>
@@ -205,6 +824,7 @@
         <w:t xml:space="preserve">. </w:t>
       </w:r>
     </w:p>
+    <w:bookmarkEnd w:id="0"/>
     <w:p>
       <w:pPr>
         <w:rPr>
@@ -313,6 +933,7 @@
         <w:rPr>
           <w:noProof/>
         </w:rPr>
+        <w:lastRenderedPageBreak/>
         <w:t>Inheritance</w:t>
       </w:r>
     </w:p>
@@ -417,8 +1038,6 @@
         </w:rPr>
         <w:t>III</w:t>
       </w:r>
-      <w:bookmarkStart w:id="0" w:name="_GoBack"/>
-      <w:bookmarkEnd w:id="0"/>
     </w:p>
     <w:p>
       <w:pPr>
@@ -980,7 +1599,25 @@
           <w:sz w:val="24"/>
           <w:szCs w:val="24"/>
         </w:rPr>
-        <w:t>Student A : int M(int x)</w:t>
+        <w:lastRenderedPageBreak/>
+        <w:t xml:space="preserve">Student A : int </w:t>
+      </w:r>
+      <w:r>
+        <w:rPr>
+          <w:b/>
+          <w:noProof/>
+          <w:sz w:val="24"/>
+          <w:szCs w:val="24"/>
+        </w:rPr>
+        <w:t>M</w:t>
+      </w:r>
+      <w:r>
+        <w:rPr>
+          <w:noProof/>
+          <w:sz w:val="24"/>
+          <w:szCs w:val="24"/>
+        </w:rPr>
+        <w:t>(int x)</w:t>
       </w:r>
     </w:p>
     <w:p>
@@ -1002,7 +1639,24 @@
           <w:sz w:val="24"/>
           <w:szCs w:val="24"/>
         </w:rPr>
-        <w:t>Student B : M(int x)</w:t>
+        <w:t xml:space="preserve">Student B : </w:t>
+      </w:r>
+      <w:r>
+        <w:rPr>
+          <w:b/>
+          <w:noProof/>
+          <w:sz w:val="24"/>
+          <w:szCs w:val="24"/>
+        </w:rPr>
+        <w:t>M</w:t>
+      </w:r>
+      <w:r>
+        <w:rPr>
+          <w:noProof/>
+          <w:sz w:val="24"/>
+          <w:szCs w:val="24"/>
+        </w:rPr>
+        <w:t>(int x)</w:t>
       </w:r>
     </w:p>
     <w:p>
@@ -1024,7 +1678,24 @@
           <w:sz w:val="24"/>
           <w:szCs w:val="24"/>
         </w:rPr>
-        <w:t>Student C : int (int x)</w:t>
+        <w:t xml:space="preserve">Student C : </w:t>
+      </w:r>
+      <w:r>
+        <w:rPr>
+          <w:b/>
+          <w:noProof/>
+          <w:sz w:val="24"/>
+          <w:szCs w:val="24"/>
+        </w:rPr>
+        <w:t>int</w:t>
+      </w:r>
+      <w:r>
+        <w:rPr>
+          <w:noProof/>
+          <w:sz w:val="24"/>
+          <w:szCs w:val="24"/>
+        </w:rPr>
+        <w:t xml:space="preserve"> (int x)</w:t>
       </w:r>
     </w:p>
     <w:p>
@@ -1094,9 +1765,6 @@
         </w:numPr>
       </w:pPr>
       <w:r>
-        <w:t>I,</w:t>
-      </w:r>
-      <w:r>
         <w:t xml:space="preserve"> </w:t>
       </w:r>
       <w:r>
@@ -1304,7 +1972,13 @@
         </w:numPr>
       </w:pPr>
       <w:r>
+        <w:t xml:space="preserve">Implement  </w:t>
+      </w:r>
+      <w:r>
         <w:t>Interface</w:t>
+      </w:r>
+      <w:r>
+        <w:t xml:space="preserve"> </w:t>
       </w:r>
     </w:p>
     <w:p>
@@ -1316,7 +1990,13 @@
         </w:numPr>
       </w:pPr>
       <w:r>
-        <w:t>implementation</w:t>
+        <w:t>Use Single I</w:t>
+      </w:r>
+      <w:r>
+        <w:t>mplementation</w:t>
+      </w:r>
+      <w:r>
+        <w:t xml:space="preserve"> Inheritance</w:t>
       </w:r>
     </w:p>
     <w:p>
@@ -1328,7 +2008,7 @@
         </w:numPr>
       </w:pPr>
       <w:r>
-        <w:t>Composition</w:t>
+        <w:t xml:space="preserve">Use Multiple Implementation Inheritance </w:t>
       </w:r>
     </w:p>
     <w:p>
@@ -1390,9 +2070,12 @@
         </w:numPr>
       </w:pPr>
       <w:r>
-        <w:t>I, II, III</w:t>
-      </w:r>
-    </w:p>
+        <w:t xml:space="preserve"> II, III</w:t>
+      </w:r>
+    </w:p>
+    <w:p/>
+    <w:p/>
+    <w:p/>
     <w:sectPr>
       <w:pgSz w:w="12240" w:h="15840"/>
       <w:pgMar w:top="1440" w:right="1440" w:bottom="1440" w:left="1440" w:header="720" w:footer="720" w:gutter="0"/>
@@ -1584,6 +2267,95 @@
     </w:lvl>
   </w:abstractNum>
   <w:abstractNum w:abstractNumId="2" w15:restartNumberingAfterBreak="0">
+    <w:nsid w:val="1CC1611D"/>
+    <w:multiLevelType w:val="hybridMultilevel"/>
+    <w:tmpl w:val="FC563322"/>
+    <w:lvl w:ilvl="0" w:tplc="04090015">
+      <w:start w:val="1"/>
+      <w:numFmt w:val="upperLetter"/>
+      <w:lvlText w:val="%1."/>
+      <w:lvlJc w:val="left"/>
+      <w:pPr>
+        <w:ind w:left="720" w:hanging="360"/>
+      </w:pPr>
+      <w:rPr>
+        <w:rFonts w:hint="default"/>
+      </w:rPr>
+    </w:lvl>
+    <w:lvl w:ilvl="1" w:tplc="04090019" w:tentative="1">
+      <w:start w:val="1"/>
+      <w:numFmt w:val="lowerLetter"/>
+      <w:lvlText w:val="%2."/>
+      <w:lvlJc w:val="left"/>
+      <w:pPr>
+        <w:ind w:left="1440" w:hanging="360"/>
+      </w:pPr>
+    </w:lvl>
+    <w:lvl w:ilvl="2" w:tplc="0409001B" w:tentative="1">
+      <w:start w:val="1"/>
+      <w:numFmt w:val="lowerRoman"/>
+      <w:lvlText w:val="%3."/>
+      <w:lvlJc w:val="right"/>
+      <w:pPr>
+        <w:ind w:left="2160" w:hanging="180"/>
+      </w:pPr>
+    </w:lvl>
+    <w:lvl w:ilvl="3" w:tplc="0409000F" w:tentative="1">
+      <w:start w:val="1"/>
+      <w:numFmt w:val="decimal"/>
+      <w:lvlText w:val="%4."/>
+      <w:lvlJc w:val="left"/>
+      <w:pPr>
+        <w:ind w:left="2880" w:hanging="360"/>
+      </w:pPr>
+    </w:lvl>
+    <w:lvl w:ilvl="4" w:tplc="04090019" w:tentative="1">
+      <w:start w:val="1"/>
+      <w:numFmt w:val="lowerLetter"/>
+      <w:lvlText w:val="%5."/>
+      <w:lvlJc w:val="left"/>
+      <w:pPr>
+        <w:ind w:left="3600" w:hanging="360"/>
+      </w:pPr>
+    </w:lvl>
+    <w:lvl w:ilvl="5" w:tplc="0409001B" w:tentative="1">
+      <w:start w:val="1"/>
+      <w:numFmt w:val="lowerRoman"/>
+      <w:lvlText w:val="%6."/>
+      <w:lvlJc w:val="right"/>
+      <w:pPr>
+        <w:ind w:left="4320" w:hanging="180"/>
+      </w:pPr>
+    </w:lvl>
+    <w:lvl w:ilvl="6" w:tplc="0409000F" w:tentative="1">
+      <w:start w:val="1"/>
+      <w:numFmt w:val="decimal"/>
+      <w:lvlText w:val="%7."/>
+      <w:lvlJc w:val="left"/>
+      <w:pPr>
+        <w:ind w:left="5040" w:hanging="360"/>
+      </w:pPr>
+    </w:lvl>
+    <w:lvl w:ilvl="7" w:tplc="04090019" w:tentative="1">
+      <w:start w:val="1"/>
+      <w:numFmt w:val="lowerLetter"/>
+      <w:lvlText w:val="%8."/>
+      <w:lvlJc w:val="left"/>
+      <w:pPr>
+        <w:ind w:left="5760" w:hanging="360"/>
+      </w:pPr>
+    </w:lvl>
+    <w:lvl w:ilvl="8" w:tplc="0409001B" w:tentative="1">
+      <w:start w:val="1"/>
+      <w:numFmt w:val="lowerRoman"/>
+      <w:lvlText w:val="%9."/>
+      <w:lvlJc w:val="right"/>
+      <w:pPr>
+        <w:ind w:left="6480" w:hanging="180"/>
+      </w:pPr>
+    </w:lvl>
+  </w:abstractNum>
+  <w:abstractNum w:abstractNumId="3" w15:restartNumberingAfterBreak="0">
     <w:nsid w:val="28EB04CF"/>
     <w:multiLevelType w:val="hybridMultilevel"/>
     <w:tmpl w:val="B7B40A6E"/>
@@ -1672,7 +2444,7 @@
       </w:pPr>
     </w:lvl>
   </w:abstractNum>
-  <w:abstractNum w:abstractNumId="3" w15:restartNumberingAfterBreak="0">
+  <w:abstractNum w:abstractNumId="4" w15:restartNumberingAfterBreak="0">
     <w:nsid w:val="2CA168D5"/>
     <w:multiLevelType w:val="hybridMultilevel"/>
     <w:tmpl w:val="9DCE7B1C"/>
@@ -1761,7 +2533,7 @@
       </w:pPr>
     </w:lvl>
   </w:abstractNum>
-  <w:abstractNum w:abstractNumId="4" w15:restartNumberingAfterBreak="0">
+  <w:abstractNum w:abstractNumId="5" w15:restartNumberingAfterBreak="0">
     <w:nsid w:val="30EA3BB0"/>
     <w:multiLevelType w:val="hybridMultilevel"/>
     <w:tmpl w:val="605AC830"/>
@@ -1850,7 +2622,7 @@
       </w:pPr>
     </w:lvl>
   </w:abstractNum>
-  <w:abstractNum w:abstractNumId="5" w15:restartNumberingAfterBreak="0">
+  <w:abstractNum w:abstractNumId="6" w15:restartNumberingAfterBreak="0">
     <w:nsid w:val="3B4627E4"/>
     <w:multiLevelType w:val="hybridMultilevel"/>
     <w:tmpl w:val="45DEBA28"/>
@@ -1939,7 +2711,7 @@
       </w:pPr>
     </w:lvl>
   </w:abstractNum>
-  <w:abstractNum w:abstractNumId="6" w15:restartNumberingAfterBreak="0">
+  <w:abstractNum w:abstractNumId="7" w15:restartNumberingAfterBreak="0">
     <w:nsid w:val="4D4F1965"/>
     <w:multiLevelType w:val="hybridMultilevel"/>
     <w:tmpl w:val="6B8C4138"/>
@@ -2028,7 +2800,7 @@
       </w:pPr>
     </w:lvl>
   </w:abstractNum>
-  <w:abstractNum w:abstractNumId="7" w15:restartNumberingAfterBreak="0">
+  <w:abstractNum w:abstractNumId="8" w15:restartNumberingAfterBreak="0">
     <w:nsid w:val="4F8F6436"/>
     <w:multiLevelType w:val="hybridMultilevel"/>
     <w:tmpl w:val="66AC7012"/>
@@ -2117,7 +2889,7 @@
       </w:pPr>
     </w:lvl>
   </w:abstractNum>
-  <w:abstractNum w:abstractNumId="8" w15:restartNumberingAfterBreak="0">
+  <w:abstractNum w:abstractNumId="9" w15:restartNumberingAfterBreak="0">
     <w:nsid w:val="5BBC124E"/>
     <w:multiLevelType w:val="hybridMultilevel"/>
     <w:tmpl w:val="F4BA1F44"/>
@@ -2206,7 +2978,7 @@
       </w:pPr>
     </w:lvl>
   </w:abstractNum>
-  <w:abstractNum w:abstractNumId="9" w15:restartNumberingAfterBreak="0">
+  <w:abstractNum w:abstractNumId="10" w15:restartNumberingAfterBreak="0">
     <w:nsid w:val="5DE97B32"/>
     <w:multiLevelType w:val="hybridMultilevel"/>
     <w:tmpl w:val="9190BE38"/>
@@ -2295,7 +3067,96 @@
       </w:pPr>
     </w:lvl>
   </w:abstractNum>
-  <w:abstractNum w:abstractNumId="10" w15:restartNumberingAfterBreak="0">
+  <w:abstractNum w:abstractNumId="11" w15:restartNumberingAfterBreak="0">
+    <w:nsid w:val="696931B2"/>
+    <w:multiLevelType w:val="hybridMultilevel"/>
+    <w:tmpl w:val="FC563322"/>
+    <w:lvl w:ilvl="0" w:tplc="04090015">
+      <w:start w:val="1"/>
+      <w:numFmt w:val="upperLetter"/>
+      <w:lvlText w:val="%1."/>
+      <w:lvlJc w:val="left"/>
+      <w:pPr>
+        <w:ind w:left="720" w:hanging="360"/>
+      </w:pPr>
+      <w:rPr>
+        <w:rFonts w:hint="default"/>
+      </w:rPr>
+    </w:lvl>
+    <w:lvl w:ilvl="1" w:tplc="04090019" w:tentative="1">
+      <w:start w:val="1"/>
+      <w:numFmt w:val="lowerLetter"/>
+      <w:lvlText w:val="%2."/>
+      <w:lvlJc w:val="left"/>
+      <w:pPr>
+        <w:ind w:left="1440" w:hanging="360"/>
+      </w:pPr>
+    </w:lvl>
+    <w:lvl w:ilvl="2" w:tplc="0409001B" w:tentative="1">
+      <w:start w:val="1"/>
+      <w:numFmt w:val="lowerRoman"/>
+      <w:lvlText w:val="%3."/>
+      <w:lvlJc w:val="right"/>
+      <w:pPr>
+        <w:ind w:left="2160" w:hanging="180"/>
+      </w:pPr>
+    </w:lvl>
+    <w:lvl w:ilvl="3" w:tplc="0409000F" w:tentative="1">
+      <w:start w:val="1"/>
+      <w:numFmt w:val="decimal"/>
+      <w:lvlText w:val="%4."/>
+      <w:lvlJc w:val="left"/>
+      <w:pPr>
+        <w:ind w:left="2880" w:hanging="360"/>
+      </w:pPr>
+    </w:lvl>
+    <w:lvl w:ilvl="4" w:tplc="04090019" w:tentative="1">
+      <w:start w:val="1"/>
+      <w:numFmt w:val="lowerLetter"/>
+      <w:lvlText w:val="%5."/>
+      <w:lvlJc w:val="left"/>
+      <w:pPr>
+        <w:ind w:left="3600" w:hanging="360"/>
+      </w:pPr>
+    </w:lvl>
+    <w:lvl w:ilvl="5" w:tplc="0409001B" w:tentative="1">
+      <w:start w:val="1"/>
+      <w:numFmt w:val="lowerRoman"/>
+      <w:lvlText w:val="%6."/>
+      <w:lvlJc w:val="right"/>
+      <w:pPr>
+        <w:ind w:left="4320" w:hanging="180"/>
+      </w:pPr>
+    </w:lvl>
+    <w:lvl w:ilvl="6" w:tplc="0409000F" w:tentative="1">
+      <w:start w:val="1"/>
+      <w:numFmt w:val="decimal"/>
+      <w:lvlText w:val="%7."/>
+      <w:lvlJc w:val="left"/>
+      <w:pPr>
+        <w:ind w:left="5040" w:hanging="360"/>
+      </w:pPr>
+    </w:lvl>
+    <w:lvl w:ilvl="7" w:tplc="04090019" w:tentative="1">
+      <w:start w:val="1"/>
+      <w:numFmt w:val="lowerLetter"/>
+      <w:lvlText w:val="%8."/>
+      <w:lvlJc w:val="left"/>
+      <w:pPr>
+        <w:ind w:left="5760" w:hanging="360"/>
+      </w:pPr>
+    </w:lvl>
+    <w:lvl w:ilvl="8" w:tplc="0409001B" w:tentative="1">
+      <w:start w:val="1"/>
+      <w:numFmt w:val="lowerRoman"/>
+      <w:lvlText w:val="%9."/>
+      <w:lvlJc w:val="right"/>
+      <w:pPr>
+        <w:ind w:left="6480" w:hanging="180"/>
+      </w:pPr>
+    </w:lvl>
+  </w:abstractNum>
+  <w:abstractNum w:abstractNumId="12" w15:restartNumberingAfterBreak="0">
     <w:nsid w:val="6CFD75F9"/>
     <w:multiLevelType w:val="hybridMultilevel"/>
     <w:tmpl w:val="17FC9A84"/>
@@ -2384,7 +3245,7 @@
       </w:pPr>
     </w:lvl>
   </w:abstractNum>
-  <w:abstractNum w:abstractNumId="11" w15:restartNumberingAfterBreak="0">
+  <w:abstractNum w:abstractNumId="13" w15:restartNumberingAfterBreak="0">
     <w:nsid w:val="6D3B4F46"/>
     <w:multiLevelType w:val="hybridMultilevel"/>
     <w:tmpl w:val="F6D2A0D2"/>
@@ -2473,7 +3334,7 @@
       </w:pPr>
     </w:lvl>
   </w:abstractNum>
-  <w:abstractNum w:abstractNumId="12" w15:restartNumberingAfterBreak="0">
+  <w:abstractNum w:abstractNumId="14" w15:restartNumberingAfterBreak="0">
     <w:nsid w:val="7FC20322"/>
     <w:multiLevelType w:val="hybridMultilevel"/>
     <w:tmpl w:val="43241A86"/>
@@ -2563,43 +3424,49 @@
     </w:lvl>
   </w:abstractNum>
   <w:num w:numId="1">
-    <w:abstractNumId w:val="3"/>
+    <w:abstractNumId w:val="4"/>
   </w:num>
   <w:num w:numId="2">
-    <w:abstractNumId w:val="9"/>
+    <w:abstractNumId w:val="10"/>
   </w:num>
   <w:num w:numId="3">
-    <w:abstractNumId w:val="11"/>
+    <w:abstractNumId w:val="13"/>
   </w:num>
   <w:num w:numId="4">
-    <w:abstractNumId w:val="5"/>
+    <w:abstractNumId w:val="6"/>
   </w:num>
   <w:num w:numId="5">
     <w:abstractNumId w:val="1"/>
   </w:num>
   <w:num w:numId="6">
-    <w:abstractNumId w:val="4"/>
+    <w:abstractNumId w:val="5"/>
   </w:num>
   <w:num w:numId="7">
-    <w:abstractNumId w:val="6"/>
+    <w:abstractNumId w:val="7"/>
   </w:num>
   <w:num w:numId="8">
-    <w:abstractNumId w:val="7"/>
+    <w:abstractNumId w:val="8"/>
   </w:num>
   <w:num w:numId="9">
-    <w:abstractNumId w:val="2"/>
+    <w:abstractNumId w:val="3"/>
   </w:num>
   <w:num w:numId="10">
     <w:abstractNumId w:val="0"/>
   </w:num>
   <w:num w:numId="11">
-    <w:abstractNumId w:val="8"/>
+    <w:abstractNumId w:val="9"/>
   </w:num>
   <w:num w:numId="12">
+    <w:abstractNumId w:val="14"/>
+  </w:num>
+  <w:num w:numId="13">
     <w:abstractNumId w:val="12"/>
   </w:num>
-  <w:num w:numId="13">
-    <w:abstractNumId w:val="10"/>
+  <w:num w:numId="14">
+    <w:abstractNumId w:val="11"/>
+  </w:num>
+  <w:num w:numId="15">
+    <w:abstractNumId w:val="2"/>
   </w:num>
 </w:numbering>
 </file>

</xml_diff>